<commit_message>
Implemented List, and 7 operations
</commit_message>
<xml_diff>
--- a/Problem Set 1.docx
+++ b/Problem Set 1.docx
@@ -1174,7 +1174,7 @@
           <w:sz w:val="28"/>
           <w:szCs w:val="28"/>
         </w:rPr>
-        <w:t xml:space="preserve"> </w:t>
+        <w:t xml:space="preserve"> and arrive at a contradiction in proving it</w:t>
       </w:r>
     </w:p>
     <w:p>
@@ -1832,6 +1832,24 @@
           <w:szCs w:val="28"/>
         </w:rPr>
       </w:pPr>
+      <w:r>
+        <w:rPr>
+          <w:rFonts w:ascii="Alegreya-Regular" w:eastAsiaTheme="minorEastAsia" w:hAnsi="Alegreya-Regular" w:cs="Times New Roman"/>
+          <w:sz w:val="28"/>
+          <w:szCs w:val="28"/>
+        </w:rPr>
+        <w:t>h. n.</w:t>
+      </w:r>
+    </w:p>
+    <w:p>
+      <w:pPr>
+        <w:spacing w:line="276" w:lineRule="auto"/>
+        <w:rPr>
+          <w:rFonts w:ascii="Alegreya-Regular" w:eastAsiaTheme="minorEastAsia" w:hAnsi="Alegreya-Regular" w:cs="Times New Roman"/>
+          <w:sz w:val="28"/>
+          <w:szCs w:val="28"/>
+        </w:rPr>
+      </w:pPr>
     </w:p>
     <w:p>
       <w:pPr>
@@ -1852,7 +1870,6 @@
           <w:sz w:val="28"/>
           <w:szCs w:val="28"/>
         </w:rPr>
-        <w:lastRenderedPageBreak/>
         <w:t>3.</w:t>
       </w:r>
     </w:p>
@@ -3607,12 +3624,21 @@
     <w:p>
       <w:pPr>
         <w:spacing w:line="276" w:lineRule="auto"/>
+        <w:ind w:firstLine="720"/>
         <w:rPr>
           <w:rFonts w:ascii="Alegreya-Regular" w:eastAsiaTheme="minorEastAsia" w:hAnsi="Alegreya-Regular" w:cs="Times New Roman"/>
           <w:sz w:val="32"/>
           <w:szCs w:val="32"/>
         </w:rPr>
       </w:pPr>
+      <w:r>
+        <w:rPr>
+          <w:rFonts w:ascii="Alegreya-Regular" w:eastAsiaTheme="minorEastAsia" w:hAnsi="Alegreya-Regular" w:cs="Times New Roman"/>
+          <w:sz w:val="32"/>
+          <w:szCs w:val="32"/>
+        </w:rPr>
+        <w:t xml:space="preserve">  </w:t>
+      </w:r>
       <m:oMath>
         <m:r>
           <m:rPr>
@@ -3679,7 +3705,7 @@
             <w:sz w:val="32"/>
             <w:szCs w:val="32"/>
           </w:rPr>
-          <m:t xml:space="preserve"> =1</m:t>
+          <m:t xml:space="preserve">  =1</m:t>
         </m:r>
       </m:oMath>
       <w:r>
@@ -5533,6 +5559,78 @@
           <w:sz w:val="28"/>
           <w:szCs w:val="28"/>
         </w:rPr>
+        <w:t>True</w:t>
+      </w:r>
+    </w:p>
+    <w:p>
+      <w:pPr>
+        <w:spacing w:line="276" w:lineRule="auto"/>
+        <w:rPr>
+          <w:rFonts w:ascii="Alegreya-Regular" w:eastAsiaTheme="minorEastAsia" w:hAnsi="Alegreya-Regular" w:cs="Times New Roman"/>
+          <w:sz w:val="28"/>
+          <w:szCs w:val="28"/>
+        </w:rPr>
+      </w:pPr>
+      <w:r>
+        <w:rPr>
+          <w:rFonts w:ascii="Alegreya-Regular" w:eastAsiaTheme="minorEastAsia" w:hAnsi="Alegreya-Regular" w:cs="Times New Roman"/>
+          <w:sz w:val="28"/>
+          <w:szCs w:val="28"/>
+        </w:rPr>
+        <w:t>True</w:t>
+      </w:r>
+    </w:p>
+    <w:p>
+      <w:pPr>
+        <w:spacing w:line="276" w:lineRule="auto"/>
+        <w:rPr>
+          <w:rFonts w:ascii="Alegreya-Regular" w:eastAsiaTheme="minorEastAsia" w:hAnsi="Alegreya-Regular" w:cs="Times New Roman"/>
+          <w:sz w:val="28"/>
+          <w:szCs w:val="28"/>
+        </w:rPr>
+      </w:pPr>
+      <w:r>
+        <w:rPr>
+          <w:rFonts w:ascii="Alegreya-Regular" w:eastAsiaTheme="minorEastAsia" w:hAnsi="Alegreya-Regular" w:cs="Times New Roman"/>
+          <w:sz w:val="28"/>
+          <w:szCs w:val="28"/>
+        </w:rPr>
+        <w:t>True</w:t>
+      </w:r>
+    </w:p>
+    <w:p>
+      <w:pPr>
+        <w:spacing w:line="276" w:lineRule="auto"/>
+        <w:rPr>
+          <w:rFonts w:ascii="Alegreya-Regular" w:eastAsiaTheme="minorEastAsia" w:hAnsi="Alegreya-Regular" w:cs="Times New Roman"/>
+          <w:sz w:val="28"/>
+          <w:szCs w:val="28"/>
+        </w:rPr>
+      </w:pPr>
+      <w:r>
+        <w:rPr>
+          <w:rFonts w:ascii="Alegreya-Regular" w:eastAsiaTheme="minorEastAsia" w:hAnsi="Alegreya-Regular" w:cs="Times New Roman"/>
+          <w:sz w:val="28"/>
+          <w:szCs w:val="28"/>
+        </w:rPr>
+        <w:t>True</w:t>
+      </w:r>
+    </w:p>
+    <w:p>
+      <w:pPr>
+        <w:spacing w:line="276" w:lineRule="auto"/>
+        <w:rPr>
+          <w:rFonts w:ascii="Alegreya-Regular" w:eastAsiaTheme="minorEastAsia" w:hAnsi="Alegreya-Regular" w:cs="Times New Roman"/>
+          <w:sz w:val="28"/>
+          <w:szCs w:val="28"/>
+        </w:rPr>
+      </w:pPr>
+      <w:r>
+        <w:rPr>
+          <w:rFonts w:ascii="Alegreya-Regular" w:eastAsiaTheme="minorEastAsia" w:hAnsi="Alegreya-Regular" w:cs="Times New Roman"/>
+          <w:sz w:val="28"/>
+          <w:szCs w:val="28"/>
+        </w:rPr>
         <w:t>False</w:t>
       </w:r>
     </w:p>
@@ -5551,79 +5649,7 @@
           <w:sz w:val="28"/>
           <w:szCs w:val="28"/>
         </w:rPr>
-        <w:t>True</w:t>
-      </w:r>
-    </w:p>
-    <w:p>
-      <w:pPr>
-        <w:spacing w:line="276" w:lineRule="auto"/>
-        <w:rPr>
-          <w:rFonts w:ascii="Alegreya-Regular" w:eastAsiaTheme="minorEastAsia" w:hAnsi="Alegreya-Regular" w:cs="Times New Roman"/>
-          <w:sz w:val="28"/>
-          <w:szCs w:val="28"/>
-        </w:rPr>
-      </w:pPr>
-      <w:r>
-        <w:rPr>
-          <w:rFonts w:ascii="Alegreya-Regular" w:eastAsiaTheme="minorEastAsia" w:hAnsi="Alegreya-Regular" w:cs="Times New Roman"/>
-          <w:sz w:val="28"/>
-          <w:szCs w:val="28"/>
-        </w:rPr>
-        <w:t>True</w:t>
-      </w:r>
-    </w:p>
-    <w:p>
-      <w:pPr>
-        <w:spacing w:line="276" w:lineRule="auto"/>
-        <w:rPr>
-          <w:rFonts w:ascii="Alegreya-Regular" w:eastAsiaTheme="minorEastAsia" w:hAnsi="Alegreya-Regular" w:cs="Times New Roman"/>
-          <w:sz w:val="28"/>
-          <w:szCs w:val="28"/>
-        </w:rPr>
-      </w:pPr>
-      <w:r>
-        <w:rPr>
-          <w:rFonts w:ascii="Alegreya-Regular" w:eastAsiaTheme="minorEastAsia" w:hAnsi="Alegreya-Regular" w:cs="Times New Roman"/>
-          <w:sz w:val="28"/>
-          <w:szCs w:val="28"/>
-        </w:rPr>
-        <w:t>True</w:t>
-      </w:r>
-    </w:p>
-    <w:p>
-      <w:pPr>
-        <w:spacing w:line="276" w:lineRule="auto"/>
-        <w:rPr>
-          <w:rFonts w:ascii="Alegreya-Regular" w:eastAsiaTheme="minorEastAsia" w:hAnsi="Alegreya-Regular" w:cs="Times New Roman"/>
-          <w:sz w:val="28"/>
-          <w:szCs w:val="28"/>
-        </w:rPr>
-      </w:pPr>
-      <w:r>
-        <w:rPr>
-          <w:rFonts w:ascii="Alegreya-Regular" w:eastAsiaTheme="minorEastAsia" w:hAnsi="Alegreya-Regular" w:cs="Times New Roman"/>
-          <w:sz w:val="28"/>
-          <w:szCs w:val="28"/>
-        </w:rPr>
-        <w:t>True</w:t>
-      </w:r>
-    </w:p>
-    <w:p>
-      <w:pPr>
-        <w:spacing w:line="276" w:lineRule="auto"/>
-        <w:rPr>
-          <w:rFonts w:ascii="Alegreya-Regular" w:eastAsiaTheme="minorEastAsia" w:hAnsi="Alegreya-Regular" w:cs="Times New Roman"/>
-          <w:sz w:val="28"/>
-          <w:szCs w:val="28"/>
-        </w:rPr>
-      </w:pPr>
-      <w:r>
-        <w:rPr>
-          <w:rFonts w:ascii="Alegreya-Regular" w:eastAsiaTheme="minorEastAsia" w:hAnsi="Alegreya-Regular" w:cs="Times New Roman"/>
-          <w:sz w:val="28"/>
-          <w:szCs w:val="28"/>
-        </w:rPr>
-        <w:t>True</w:t>
+        <w:t>False</w:t>
       </w:r>
     </w:p>
     <w:p>
@@ -5699,57 +5725,41 @@
           <w:sz w:val="28"/>
           <w:szCs w:val="28"/>
         </w:rPr>
-        <w:t>{3,</w:t>
-      </w:r>
-      <w:r>
-        <w:rPr>
-          <w:rFonts w:ascii="Alegreya-Regular" w:eastAsiaTheme="minorEastAsia" w:hAnsi="Alegreya-Regular" w:cs="Times New Roman"/>
-          <w:sz w:val="28"/>
-          <w:szCs w:val="28"/>
-        </w:rPr>
-        <w:t xml:space="preserve"> </w:t>
-      </w:r>
-      <w:r>
-        <w:rPr>
-          <w:rFonts w:ascii="Alegreya-Regular" w:eastAsiaTheme="minorEastAsia" w:hAnsi="Alegreya-Regular" w:cs="Times New Roman"/>
-          <w:sz w:val="28"/>
-          <w:szCs w:val="28"/>
-        </w:rPr>
-        <w:t>5}</w:t>
-      </w:r>
-    </w:p>
-    <w:p>
-      <w:pPr>
-        <w:spacing w:line="276" w:lineRule="auto"/>
-        <w:rPr>
-          <w:rFonts w:ascii="Alegreya-Regular" w:eastAsiaTheme="minorEastAsia" w:hAnsi="Alegreya-Regular" w:cs="Times New Roman"/>
-          <w:sz w:val="28"/>
-          <w:szCs w:val="28"/>
-        </w:rPr>
-      </w:pPr>
-      <w:r>
-        <w:rPr>
-          <w:rFonts w:ascii="Alegreya-Regular" w:eastAsiaTheme="minorEastAsia" w:hAnsi="Alegreya-Regular" w:cs="Times New Roman"/>
-          <w:sz w:val="28"/>
-          <w:szCs w:val="28"/>
-        </w:rPr>
-        <w:t>{7,</w:t>
-      </w:r>
-      <w:r>
-        <w:rPr>
-          <w:rFonts w:ascii="Alegreya-Regular" w:eastAsiaTheme="minorEastAsia" w:hAnsi="Alegreya-Regular" w:cs="Times New Roman"/>
-          <w:sz w:val="28"/>
-          <w:szCs w:val="28"/>
-        </w:rPr>
-        <w:t xml:space="preserve"> </w:t>
-      </w:r>
-      <w:r>
-        <w:rPr>
-          <w:rFonts w:ascii="Alegreya-Regular" w:eastAsiaTheme="minorEastAsia" w:hAnsi="Alegreya-Regular" w:cs="Times New Roman"/>
-          <w:sz w:val="28"/>
-          <w:szCs w:val="28"/>
-        </w:rPr>
-        <w:t>9}</w:t>
+        <w:t>{3,5}</w:t>
+      </w:r>
+    </w:p>
+    <w:p>
+      <w:pPr>
+        <w:spacing w:line="276" w:lineRule="auto"/>
+        <w:rPr>
+          <w:rFonts w:ascii="Alegreya-Regular" w:eastAsiaTheme="minorEastAsia" w:hAnsi="Alegreya-Regular" w:cs="Times New Roman"/>
+          <w:sz w:val="28"/>
+          <w:szCs w:val="28"/>
+        </w:rPr>
+      </w:pPr>
+      <w:r>
+        <w:rPr>
+          <w:rFonts w:ascii="Alegreya-Regular" w:eastAsiaTheme="minorEastAsia" w:hAnsi="Alegreya-Regular" w:cs="Times New Roman"/>
+          <w:sz w:val="28"/>
+          <w:szCs w:val="28"/>
+        </w:rPr>
+        <w:t>{</w:t>
+      </w:r>
+      <w:r>
+        <w:rPr>
+          <w:rFonts w:ascii="Alegreya-Regular" w:eastAsiaTheme="minorEastAsia" w:hAnsi="Alegreya-Regular" w:cs="Times New Roman"/>
+          <w:sz w:val="28"/>
+          <w:szCs w:val="28"/>
+        </w:rPr>
+        <w:t>1,2,7,9</w:t>
+      </w:r>
+      <w:r>
+        <w:rPr>
+          <w:rFonts w:ascii="Alegreya-Regular" w:eastAsiaTheme="minorEastAsia" w:hAnsi="Alegreya-Regular" w:cs="Times New Roman"/>
+          <w:sz w:val="28"/>
+          <w:szCs w:val="28"/>
+        </w:rPr>
+        <w:t>}</w:t>
       </w:r>
     </w:p>
     <w:p>
@@ -5783,7 +5793,7 @@
           <w:sz w:val="28"/>
           <w:szCs w:val="28"/>
         </w:rPr>
-        <w:t>}, {</w:t>
+        <w:t>},{</w:t>
       </w:r>
       <w:r>
         <w:rPr>
@@ -5799,7 +5809,7 @@
           <w:sz w:val="28"/>
           <w:szCs w:val="28"/>
         </w:rPr>
-        <w:t xml:space="preserve">, </w:t>
+        <w:t>,</w:t>
       </w:r>
       <w:r>
         <w:rPr>
@@ -5815,7 +5825,7 @@
           <w:sz w:val="28"/>
           <w:szCs w:val="28"/>
         </w:rPr>
-        <w:t>}, {</w:t>
+        <w:t>},{</w:t>
       </w:r>
       <w:r>
         <w:rPr>
@@ -5831,7 +5841,7 @@
           <w:sz w:val="28"/>
           <w:szCs w:val="28"/>
         </w:rPr>
-        <w:t xml:space="preserve">, </w:t>
+        <w:t>,</w:t>
       </w:r>
       <w:r>
         <w:rPr>
@@ -5847,7 +5857,7 @@
           <w:sz w:val="28"/>
           <w:szCs w:val="28"/>
         </w:rPr>
-        <w:t>}, {</w:t>
+        <w:t>},{</w:t>
       </w:r>
       <w:r>
         <w:rPr>
@@ -5863,7 +5873,7 @@
           <w:sz w:val="28"/>
           <w:szCs w:val="28"/>
         </w:rPr>
-        <w:t xml:space="preserve">, </w:t>
+        <w:t>,</w:t>
       </w:r>
       <w:r>
         <w:rPr>
@@ -5879,7 +5889,7 @@
           <w:sz w:val="28"/>
           <w:szCs w:val="28"/>
         </w:rPr>
-        <w:t xml:space="preserve">, </w:t>
+        <w:t>,</w:t>
       </w:r>
       <w:r>
         <w:rPr>
@@ -5913,7 +5923,23 @@
           <w:sz w:val="28"/>
           <w:szCs w:val="28"/>
         </w:rPr>
-        <w:t>{{3}, {3, 5}, {7}}</w:t>
+        <w:t>{</w:t>
+      </w:r>
+      <w:r>
+        <w:rPr>
+          <w:rFonts w:ascii="Alegreya-Regular" w:eastAsiaTheme="minorEastAsia" w:hAnsi="Alegreya-Regular" w:cs="Times New Roman"/>
+          <w:sz w:val="28"/>
+          <w:szCs w:val="28"/>
+        </w:rPr>
+        <w:t>3,5,7</w:t>
+      </w:r>
+      <w:r>
+        <w:rPr>
+          <w:rFonts w:ascii="Alegreya-Regular" w:eastAsiaTheme="minorEastAsia" w:hAnsi="Alegreya-Regular" w:cs="Times New Roman"/>
+          <w:sz w:val="28"/>
+          <w:szCs w:val="28"/>
+        </w:rPr>
+        <w:t>}</w:t>
       </w:r>
     </w:p>
     <w:sectPr>

</xml_diff>